<commit_message>
Scrum board con requerimientos establecidos con sus respectivos costos algunos reque. seleccionados
</commit_message>
<xml_diff>
--- a/PBI.docx
+++ b/PBI.docx
@@ -12,13 +12,7 @@
         </w:numPr>
         <w:shd w:val="clear" w:fill="333333"/>
         <w:spacing w:lineRule="atLeast" w:line="288"/>
-        <w:rPr>
-          <w:b/>
-          <w:b/>
-          <w:bCs/>
-          <w:color w:val="B2B2B2"/>
-          <w:highlight w:val="black"/>
-        </w:rPr>
+        <w:rPr/>
       </w:pPr>
       <w:r>
         <w:rPr>
@@ -30,7 +24,19 @@
           <w:szCs w:val="22"/>
           <w:highlight w:val="black"/>
         </w:rPr>
-        <w:t>El compilador deberá reconocer todos los mnemónicos del set de instrucciones del MC68HC11 tanto en letras mayúsculas como minúsculas.</w:t>
+        <w:t xml:space="preserve">El compilador deberá reconocer todos los mnemónicos del set de instrucciones del MC68HC11 tanto en letras mayúsculas como minúsculas. </w:t>
+      </w:r>
+      <w:r>
+        <w:rPr>
+          <w:rFonts w:cs="Arial" w:ascii="Abyssinica SIL" w:hAnsi="Abyssinica SIL"/>
+          <w:b/>
+          <w:bCs/>
+          <w:color w:val="B2B2B2"/>
+          <w:sz w:val="22"/>
+          <w:szCs w:val="22"/>
+          <w:highlight w:val="black"/>
+        </w:rPr>
+        <w:t>==&gt;3&lt;==</w:t>
       </w:r>
     </w:p>
     <w:p>
@@ -42,13 +48,7 @@
         </w:numPr>
         <w:shd w:val="clear" w:fill="333333"/>
         <w:spacing w:lineRule="atLeast" w:line="288"/>
-        <w:rPr>
-          <w:b/>
-          <w:b/>
-          <w:bCs/>
-          <w:color w:val="B2B2B2"/>
-          <w:highlight w:val="black"/>
-        </w:rPr>
+        <w:rPr/>
       </w:pPr>
       <w:r>
         <w:rPr>
@@ -60,7 +60,19 @@
           <w:szCs w:val="22"/>
           <w:highlight w:val="black"/>
         </w:rPr>
-        <w:t>El compilador deberá reconocer la sintaxis correspondiente a cada uno de los seis modos de direccionamiento que soporta el CPcU de dicho microcontrolador.</w:t>
+        <w:t xml:space="preserve">El compilador deberá reconocer la sintaxis correspondiente a cada uno de los seis modos de direccionamiento que soporta el CPcU de dicho microcontrolador. </w:t>
+      </w:r>
+      <w:r>
+        <w:rPr>
+          <w:rFonts w:cs="Arial" w:ascii="Abyssinica SIL" w:hAnsi="Abyssinica SIL"/>
+          <w:b/>
+          <w:bCs/>
+          <w:color w:val="B2B2B2"/>
+          <w:sz w:val="22"/>
+          <w:szCs w:val="22"/>
+          <w:highlight w:val="black"/>
+        </w:rPr>
+        <w:t>==&gt;21&lt;==</w:t>
       </w:r>
     </w:p>
     <w:p>
@@ -72,12 +84,20 @@
         </w:numPr>
         <w:shd w:val="clear" w:fill="333333"/>
         <w:spacing w:lineRule="atLeast" w:line="288"/>
-        <w:rPr>
-          <w:rFonts w:ascii="Abyssinica SIL" w:hAnsi="Abyssinica SIL"/>
+        <w:rPr/>
+      </w:pPr>
+      <w:r>
+        <w:rPr>
+          <w:rFonts w:cs="Arial" w:ascii="Abyssinica SIL" w:hAnsi="Abyssinica SIL"/>
+          <w:b/>
+          <w:bCs/>
+          <w:color w:val="B2B2B2"/>
           <w:sz w:val="22"/>
           <w:szCs w:val="22"/>
-        </w:rPr>
-      </w:pPr>
+          <w:highlight w:val="black"/>
+        </w:rPr>
+        <w:t xml:space="preserve">El compilador deberá soportar archivos documentados con comentarios, los cuales tendrá que ignorar. </w:t>
+      </w:r>
       <w:r>
         <w:rPr>
           <w:rFonts w:cs="Arial" w:ascii="Abyssinica SIL" w:hAnsi="Abyssinica SIL"/>
@@ -88,7 +108,7 @@
           <w:szCs w:val="22"/>
           <w:highlight w:val="black"/>
         </w:rPr>
-        <w:t>El compilador deberá soportar archivos documentados con comentarios, los cuales tendrá que ignorar.</w:t>
+        <w:t>==&gt;3&lt;==</w:t>
       </w:r>
     </w:p>
     <w:p>
@@ -100,12 +120,20 @@
         </w:numPr>
         <w:shd w:val="clear" w:fill="333333"/>
         <w:spacing w:lineRule="atLeast" w:line="288"/>
-        <w:rPr>
-          <w:rFonts w:ascii="Abyssinica SIL" w:hAnsi="Abyssinica SIL"/>
+        <w:rPr/>
+      </w:pPr>
+      <w:r>
+        <w:rPr>
+          <w:rFonts w:cs="Arial" w:ascii="Abyssinica SIL" w:hAnsi="Abyssinica SIL"/>
+          <w:b/>
+          <w:bCs/>
+          <w:color w:val="B2B2B2"/>
           <w:sz w:val="22"/>
           <w:szCs w:val="22"/>
-        </w:rPr>
-      </w:pPr>
+          <w:highlight w:val="black"/>
+        </w:rPr>
+        <w:t xml:space="preserve">El compilador deberá reconocer las directivas de ensamblador “ORG”, “EQU”, FCB” y “END”. </w:t>
+      </w:r>
       <w:r>
         <w:rPr>
           <w:rFonts w:cs="Arial" w:ascii="Abyssinica SIL" w:hAnsi="Abyssinica SIL"/>
@@ -116,7 +144,7 @@
           <w:szCs w:val="22"/>
           <w:highlight w:val="black"/>
         </w:rPr>
-        <w:t>El compilador deberá reconocer las directivas de ensamblador “ORG”, “EQU”, FCB” y “END”.</w:t>
+        <w:t>==&gt;3&lt;==</w:t>
       </w:r>
     </w:p>
     <w:p>
@@ -128,12 +156,20 @@
         </w:numPr>
         <w:shd w:val="clear" w:fill="333333"/>
         <w:spacing w:lineRule="atLeast" w:line="288"/>
-        <w:rPr>
-          <w:rFonts w:ascii="Abyssinica SIL" w:hAnsi="Abyssinica SIL"/>
+        <w:rPr/>
+      </w:pPr>
+      <w:r>
+        <w:rPr>
+          <w:rFonts w:cs="Arial" w:ascii="Abyssinica SIL" w:hAnsi="Abyssinica SIL"/>
+          <w:b/>
+          <w:bCs/>
+          <w:color w:val="B2B2B2"/>
           <w:sz w:val="22"/>
           <w:szCs w:val="22"/>
-        </w:rPr>
-      </w:pPr>
+          <w:highlight w:val="black"/>
+        </w:rPr>
+        <w:t xml:space="preserve">El compilador será capaz de abrir un archivo de texto codificado en ANSI, con extensión “*.asc”, que contenga el código fuente en lenguaje ensamblador. </w:t>
+      </w:r>
       <w:r>
         <w:rPr>
           <w:rFonts w:cs="Arial" w:ascii="Abyssinica SIL" w:hAnsi="Abyssinica SIL"/>
@@ -144,7 +180,7 @@
           <w:szCs w:val="22"/>
           <w:highlight w:val="black"/>
         </w:rPr>
-        <w:t>El compilador será capaz de abrir un archivo de texto codificado en ANSI, con extensión “*.asc”, que contenga el código fuente en lenguaje ensamblador.</w:t>
+        <w:t>==&gt;1&lt;==</w:t>
       </w:r>
     </w:p>
     <w:p>
@@ -156,12 +192,20 @@
         </w:numPr>
         <w:shd w:val="clear" w:fill="333333"/>
         <w:spacing w:lineRule="atLeast" w:line="288"/>
-        <w:rPr>
-          <w:rFonts w:ascii="Abyssinica SIL" w:hAnsi="Abyssinica SIL"/>
+        <w:rPr/>
+      </w:pPr>
+      <w:r>
+        <w:rPr>
+          <w:rFonts w:cs="Arial" w:ascii="Abyssinica SIL" w:hAnsi="Abyssinica SIL"/>
+          <w:b/>
+          <w:bCs/>
+          <w:color w:val="B2B2B2"/>
           <w:sz w:val="22"/>
           <w:szCs w:val="22"/>
-        </w:rPr>
-      </w:pPr>
+          <w:highlight w:val="black"/>
+        </w:rPr>
+        <w:t xml:space="preserve">El compilador hará un análisis del código fuente, línea por línea, para determinar el código objeto correspondiente. </w:t>
+      </w:r>
       <w:r>
         <w:rPr>
           <w:rFonts w:cs="Arial" w:ascii="Abyssinica SIL" w:hAnsi="Abyssinica SIL"/>
@@ -172,7 +216,7 @@
           <w:szCs w:val="22"/>
           <w:highlight w:val="black"/>
         </w:rPr>
-        <w:t>El compilador hará un análisis del código fuente, línea por línea, para determinar el código objeto correspondiente.</w:t>
+        <w:t>==&gt;34&lt;==</w:t>
       </w:r>
     </w:p>
     <w:p>
@@ -184,12 +228,20 @@
         </w:numPr>
         <w:shd w:val="clear" w:fill="333333"/>
         <w:spacing w:lineRule="atLeast" w:line="288"/>
-        <w:rPr>
-          <w:rFonts w:ascii="Abyssinica SIL" w:hAnsi="Abyssinica SIL"/>
+        <w:rPr/>
+      </w:pPr>
+      <w:r>
+        <w:rPr>
+          <w:rFonts w:cs="Arial" w:ascii="Abyssinica SIL" w:hAnsi="Abyssinica SIL"/>
+          <w:b/>
+          <w:bCs/>
+          <w:color w:val="B2B2B2"/>
           <w:sz w:val="22"/>
           <w:szCs w:val="22"/>
-        </w:rPr>
-      </w:pPr>
+          <w:highlight w:val="black"/>
+        </w:rPr>
+        <w:t xml:space="preserve">El compilador generará un archivo de texto con extensión “*.LST” que contenga el código fuente y el código objeto correspondiente empleando el formato del listado de Motorola. </w:t>
+      </w:r>
       <w:r>
         <w:rPr>
           <w:rFonts w:cs="Arial" w:ascii="Abyssinica SIL" w:hAnsi="Abyssinica SIL"/>
@@ -200,7 +252,7 @@
           <w:szCs w:val="22"/>
           <w:highlight w:val="black"/>
         </w:rPr>
-        <w:t>El compilador generará un archivo de texto con extensión “*.LST” que contenga el código fuente y el código objeto correspondiente empleando el formato del listado de Motorola.</w:t>
+        <w:t>==&gt;34&lt;==</w:t>
       </w:r>
     </w:p>
     <w:p>
@@ -212,13 +264,7 @@
         </w:numPr>
         <w:shd w:val="clear" w:fill="333333"/>
         <w:spacing w:lineRule="atLeast" w:line="288"/>
-        <w:rPr>
-          <w:b/>
-          <w:b/>
-          <w:bCs/>
-          <w:color w:val="B2B2B2"/>
-          <w:highlight w:val="black"/>
-        </w:rPr>
+        <w:rPr/>
       </w:pPr>
       <w:r>
         <w:rPr>
@@ -230,14 +276,26 @@
           <w:szCs w:val="22"/>
           <w:highlight w:val="black"/>
         </w:rPr>
-        <w:t>El compilador será capaz de detectar errores de diferente índole y lo indicará en el listado agregando mensajes dependiendo del tipo de error.</w:t>
+        <w:t xml:space="preserve">El compilador será capaz de detectar errores de diferente índole y lo indicará en el listado agregando mensajes dependiendo del tipo de error. </w:t>
+      </w:r>
+      <w:r>
+        <w:rPr>
+          <w:rFonts w:cs="Arial" w:ascii="Abyssinica SIL" w:hAnsi="Abyssinica SIL"/>
+          <w:b/>
+          <w:bCs/>
+          <w:color w:val="B2B2B2"/>
+          <w:sz w:val="22"/>
+          <w:szCs w:val="22"/>
+          <w:highlight w:val="black"/>
+        </w:rPr>
+        <w:t>==&gt;21&lt;==</w:t>
       </w:r>
     </w:p>
     <w:tbl>
       <w:tblPr>
         <w:tblW w:w="9969" w:type="dxa"/>
         <w:jc w:val="left"/>
-        <w:tblInd w:w="53" w:type="dxa"/>
+        <w:tblInd w:w="47" w:type="dxa"/>
         <w:tblBorders>
           <w:top w:val="single" w:sz="2" w:space="0" w:color="FFFFFF"/>
           <w:left w:val="single" w:sz="2" w:space="0" w:color="FFFFFF"/>
@@ -246,7 +304,7 @@
         </w:tblBorders>
         <w:tblCellMar>
           <w:top w:w="55" w:type="dxa"/>
-          <w:left w:w="51" w:type="dxa"/>
+          <w:left w:w="45" w:type="dxa"/>
           <w:bottom w:w="55" w:type="dxa"/>
           <w:right w:w="55" w:type="dxa"/>
         </w:tblCellMar>
@@ -269,7 +327,7 @@
             </w:tcBorders>
             <w:shd w:fill="333333" w:val="clear"/>
             <w:tcMar>
-              <w:left w:w="51" w:type="dxa"/>
+              <w:left w:w="45" w:type="dxa"/>
             </w:tcMar>
           </w:tcPr>
           <w:p>
@@ -306,7 +364,7 @@
             </w:tcBorders>
             <w:shd w:fill="333333" w:val="clear"/>
             <w:tcMar>
-              <w:left w:w="51" w:type="dxa"/>
+              <w:left w:w="45" w:type="dxa"/>
             </w:tcMar>
           </w:tcPr>
           <w:p>
@@ -349,7 +407,7 @@
             </w:tcBorders>
             <w:shd w:fill="333333" w:val="clear"/>
             <w:tcMar>
-              <w:left w:w="51" w:type="dxa"/>
+              <w:left w:w="45" w:type="dxa"/>
             </w:tcMar>
           </w:tcPr>
           <w:p>
@@ -389,7 +447,7 @@
             </w:tcBorders>
             <w:shd w:fill="333333" w:val="clear"/>
             <w:tcMar>
-              <w:left w:w="51" w:type="dxa"/>
+              <w:left w:w="45" w:type="dxa"/>
             </w:tcMar>
           </w:tcPr>
           <w:p>
@@ -424,7 +482,7 @@
             </w:tcBorders>
             <w:shd w:fill="333333" w:val="clear"/>
             <w:tcMar>
-              <w:left w:w="51" w:type="dxa"/>
+              <w:left w:w="45" w:type="dxa"/>
             </w:tcMar>
           </w:tcPr>
           <w:p>
@@ -467,7 +525,7 @@
             </w:tcBorders>
             <w:shd w:fill="333333" w:val="clear"/>
             <w:tcMar>
-              <w:left w:w="51" w:type="dxa"/>
+              <w:left w:w="45" w:type="dxa"/>
             </w:tcMar>
           </w:tcPr>
           <w:p>
@@ -507,7 +565,7 @@
             </w:tcBorders>
             <w:shd w:fill="333333" w:val="clear"/>
             <w:tcMar>
-              <w:left w:w="51" w:type="dxa"/>
+              <w:left w:w="45" w:type="dxa"/>
             </w:tcMar>
           </w:tcPr>
           <w:p>
@@ -542,7 +600,7 @@
             </w:tcBorders>
             <w:shd w:fill="333333" w:val="clear"/>
             <w:tcMar>
-              <w:left w:w="51" w:type="dxa"/>
+              <w:left w:w="45" w:type="dxa"/>
             </w:tcMar>
           </w:tcPr>
           <w:p>
@@ -585,7 +643,7 @@
             </w:tcBorders>
             <w:shd w:fill="333333" w:val="clear"/>
             <w:tcMar>
-              <w:left w:w="51" w:type="dxa"/>
+              <w:left w:w="45" w:type="dxa"/>
             </w:tcMar>
           </w:tcPr>
           <w:p>
@@ -625,7 +683,7 @@
             </w:tcBorders>
             <w:shd w:fill="333333" w:val="clear"/>
             <w:tcMar>
-              <w:left w:w="51" w:type="dxa"/>
+              <w:left w:w="45" w:type="dxa"/>
             </w:tcMar>
           </w:tcPr>
           <w:p>
@@ -660,7 +718,7 @@
             </w:tcBorders>
             <w:shd w:fill="333333" w:val="clear"/>
             <w:tcMar>
-              <w:left w:w="51" w:type="dxa"/>
+              <w:left w:w="45" w:type="dxa"/>
             </w:tcMar>
           </w:tcPr>
           <w:p>
@@ -703,7 +761,7 @@
             </w:tcBorders>
             <w:shd w:fill="333333" w:val="clear"/>
             <w:tcMar>
-              <w:left w:w="51" w:type="dxa"/>
+              <w:left w:w="45" w:type="dxa"/>
             </w:tcMar>
           </w:tcPr>
           <w:p>
@@ -743,7 +801,7 @@
             </w:tcBorders>
             <w:shd w:fill="333333" w:val="clear"/>
             <w:tcMar>
-              <w:left w:w="51" w:type="dxa"/>
+              <w:left w:w="45" w:type="dxa"/>
             </w:tcMar>
           </w:tcPr>
           <w:p>
@@ -778,7 +836,7 @@
             </w:tcBorders>
             <w:shd w:fill="333333" w:val="clear"/>
             <w:tcMar>
-              <w:left w:w="51" w:type="dxa"/>
+              <w:left w:w="45" w:type="dxa"/>
             </w:tcMar>
           </w:tcPr>
           <w:p>
@@ -821,7 +879,7 @@
             </w:tcBorders>
             <w:shd w:fill="333333" w:val="clear"/>
             <w:tcMar>
-              <w:left w:w="51" w:type="dxa"/>
+              <w:left w:w="45" w:type="dxa"/>
             </w:tcMar>
           </w:tcPr>
           <w:p>
@@ -861,7 +919,7 @@
             </w:tcBorders>
             <w:shd w:fill="333333" w:val="clear"/>
             <w:tcMar>
-              <w:left w:w="51" w:type="dxa"/>
+              <w:left w:w="45" w:type="dxa"/>
             </w:tcMar>
           </w:tcPr>
           <w:p>
@@ -896,7 +954,7 @@
             </w:tcBorders>
             <w:shd w:fill="333333" w:val="clear"/>
             <w:tcMar>
-              <w:left w:w="51" w:type="dxa"/>
+              <w:left w:w="45" w:type="dxa"/>
             </w:tcMar>
           </w:tcPr>
           <w:p>
@@ -939,7 +997,7 @@
             </w:tcBorders>
             <w:shd w:fill="333333" w:val="clear"/>
             <w:tcMar>
-              <w:left w:w="51" w:type="dxa"/>
+              <w:left w:w="45" w:type="dxa"/>
             </w:tcMar>
           </w:tcPr>
           <w:p>
@@ -979,7 +1037,7 @@
             </w:tcBorders>
             <w:shd w:fill="333333" w:val="clear"/>
             <w:tcMar>
-              <w:left w:w="51" w:type="dxa"/>
+              <w:left w:w="45" w:type="dxa"/>
             </w:tcMar>
           </w:tcPr>
           <w:p>
@@ -1014,7 +1072,7 @@
             </w:tcBorders>
             <w:shd w:fill="333333" w:val="clear"/>
             <w:tcMar>
-              <w:left w:w="51" w:type="dxa"/>
+              <w:left w:w="45" w:type="dxa"/>
             </w:tcMar>
           </w:tcPr>
           <w:p>
@@ -1057,7 +1115,7 @@
             </w:tcBorders>
             <w:shd w:fill="333333" w:val="clear"/>
             <w:tcMar>
-              <w:left w:w="51" w:type="dxa"/>
+              <w:left w:w="45" w:type="dxa"/>
             </w:tcMar>
           </w:tcPr>
           <w:p>
@@ -1097,7 +1155,7 @@
             </w:tcBorders>
             <w:shd w:fill="333333" w:val="clear"/>
             <w:tcMar>
-              <w:left w:w="51" w:type="dxa"/>
+              <w:left w:w="45" w:type="dxa"/>
             </w:tcMar>
           </w:tcPr>
           <w:p>
@@ -1132,7 +1190,7 @@
             </w:tcBorders>
             <w:shd w:fill="333333" w:val="clear"/>
             <w:tcMar>
-              <w:left w:w="51" w:type="dxa"/>
+              <w:left w:w="45" w:type="dxa"/>
             </w:tcMar>
           </w:tcPr>
           <w:p>
@@ -1175,7 +1233,7 @@
             </w:tcBorders>
             <w:shd w:fill="333333" w:val="clear"/>
             <w:tcMar>
-              <w:left w:w="51" w:type="dxa"/>
+              <w:left w:w="45" w:type="dxa"/>
             </w:tcMar>
           </w:tcPr>
           <w:p>
@@ -1215,7 +1273,7 @@
             </w:tcBorders>
             <w:shd w:fill="333333" w:val="clear"/>
             <w:tcMar>
-              <w:left w:w="51" w:type="dxa"/>
+              <w:left w:w="45" w:type="dxa"/>
             </w:tcMar>
           </w:tcPr>
           <w:p>
@@ -1250,7 +1308,7 @@
             </w:tcBorders>
             <w:shd w:fill="333333" w:val="clear"/>
             <w:tcMar>
-              <w:left w:w="51" w:type="dxa"/>
+              <w:left w:w="45" w:type="dxa"/>
             </w:tcMar>
           </w:tcPr>
           <w:p>
@@ -1293,7 +1351,7 @@
             </w:tcBorders>
             <w:shd w:fill="333333" w:val="clear"/>
             <w:tcMar>
-              <w:left w:w="51" w:type="dxa"/>
+              <w:left w:w="45" w:type="dxa"/>
             </w:tcMar>
           </w:tcPr>
           <w:p>
@@ -1333,7 +1391,7 @@
             </w:tcBorders>
             <w:shd w:fill="333333" w:val="clear"/>
             <w:tcMar>
-              <w:left w:w="51" w:type="dxa"/>
+              <w:left w:w="45" w:type="dxa"/>
             </w:tcMar>
           </w:tcPr>
           <w:p>
@@ -1368,7 +1426,7 @@
             </w:tcBorders>
             <w:shd w:fill="333333" w:val="clear"/>
             <w:tcMar>
-              <w:left w:w="51" w:type="dxa"/>
+              <w:left w:w="45" w:type="dxa"/>
             </w:tcMar>
           </w:tcPr>
           <w:p>
@@ -1411,7 +1469,7 @@
             </w:tcBorders>
             <w:shd w:fill="333333" w:val="clear"/>
             <w:tcMar>
-              <w:left w:w="51" w:type="dxa"/>
+              <w:left w:w="45" w:type="dxa"/>
             </w:tcMar>
           </w:tcPr>
           <w:p>
@@ -1451,7 +1509,7 @@
             </w:tcBorders>
             <w:shd w:fill="333333" w:val="clear"/>
             <w:tcMar>
-              <w:left w:w="51" w:type="dxa"/>
+              <w:left w:w="45" w:type="dxa"/>
             </w:tcMar>
           </w:tcPr>
           <w:p>
@@ -1486,7 +1544,7 @@
             </w:tcBorders>
             <w:shd w:fill="333333" w:val="clear"/>
             <w:tcMar>
-              <w:left w:w="51" w:type="dxa"/>
+              <w:left w:w="45" w:type="dxa"/>
             </w:tcMar>
           </w:tcPr>
           <w:p>
@@ -1529,7 +1587,7 @@
             </w:tcBorders>
             <w:shd w:fill="333333" w:val="clear"/>
             <w:tcMar>
-              <w:left w:w="51" w:type="dxa"/>
+              <w:left w:w="45" w:type="dxa"/>
             </w:tcMar>
           </w:tcPr>
           <w:p>
@@ -1569,7 +1627,7 @@
             </w:tcBorders>
             <w:shd w:fill="333333" w:val="clear"/>
             <w:tcMar>
-              <w:left w:w="51" w:type="dxa"/>
+              <w:left w:w="45" w:type="dxa"/>
             </w:tcMar>
           </w:tcPr>
           <w:p>
@@ -1603,7 +1661,7 @@
             </w:tcBorders>
             <w:shd w:fill="333333" w:val="clear"/>
             <w:tcMar>
-              <w:left w:w="51" w:type="dxa"/>
+              <w:left w:w="45" w:type="dxa"/>
             </w:tcMar>
           </w:tcPr>
           <w:p>
@@ -1639,7 +1697,7 @@
             </w:tcBorders>
             <w:shd w:fill="333333" w:val="clear"/>
             <w:tcMar>
-              <w:left w:w="51" w:type="dxa"/>
+              <w:left w:w="45" w:type="dxa"/>
             </w:tcMar>
           </w:tcPr>
           <w:p>
@@ -1676,7 +1734,7 @@
             </w:tcBorders>
             <w:shd w:fill="333333" w:val="clear"/>
             <w:tcMar>
-              <w:left w:w="51" w:type="dxa"/>
+              <w:left w:w="45" w:type="dxa"/>
             </w:tcMar>
           </w:tcPr>
           <w:p>
@@ -1710,7 +1768,7 @@
             </w:tcBorders>
             <w:shd w:fill="333333" w:val="clear"/>
             <w:tcMar>
-              <w:left w:w="51" w:type="dxa"/>
+              <w:left w:w="45" w:type="dxa"/>
             </w:tcMar>
           </w:tcPr>
           <w:p>
@@ -1746,7 +1804,7 @@
             </w:tcBorders>
             <w:shd w:fill="333333" w:val="clear"/>
             <w:tcMar>
-              <w:left w:w="51" w:type="dxa"/>
+              <w:left w:w="45" w:type="dxa"/>
             </w:tcMar>
           </w:tcPr>
           <w:p>
@@ -1783,7 +1841,7 @@
             </w:tcBorders>
             <w:shd w:fill="333333" w:val="clear"/>
             <w:tcMar>
-              <w:left w:w="51" w:type="dxa"/>
+              <w:left w:w="45" w:type="dxa"/>
             </w:tcMar>
           </w:tcPr>
           <w:p>
@@ -1817,7 +1875,7 @@
             </w:tcBorders>
             <w:shd w:fill="333333" w:val="clear"/>
             <w:tcMar>
-              <w:left w:w="51" w:type="dxa"/>
+              <w:left w:w="45" w:type="dxa"/>
             </w:tcMar>
           </w:tcPr>
           <w:p>
@@ -1853,7 +1911,7 @@
             </w:tcBorders>
             <w:shd w:fill="333333" w:val="clear"/>
             <w:tcMar>
-              <w:left w:w="51" w:type="dxa"/>
+              <w:left w:w="45" w:type="dxa"/>
             </w:tcMar>
           </w:tcPr>
           <w:p>
@@ -1890,7 +1948,7 @@
             </w:tcBorders>
             <w:shd w:fill="333333" w:val="clear"/>
             <w:tcMar>
-              <w:left w:w="51" w:type="dxa"/>
+              <w:left w:w="45" w:type="dxa"/>
             </w:tcMar>
           </w:tcPr>
           <w:p>
@@ -1924,7 +1982,7 @@
             </w:tcBorders>
             <w:shd w:fill="333333" w:val="clear"/>
             <w:tcMar>
-              <w:left w:w="51" w:type="dxa"/>
+              <w:left w:w="45" w:type="dxa"/>
             </w:tcMar>
           </w:tcPr>
           <w:p>
@@ -1960,7 +2018,7 @@
             </w:tcBorders>
             <w:shd w:fill="333333" w:val="clear"/>
             <w:tcMar>
-              <w:left w:w="51" w:type="dxa"/>
+              <w:left w:w="45" w:type="dxa"/>
             </w:tcMar>
           </w:tcPr>
           <w:p>
@@ -2022,9 +2080,11 @@
         </w:numPr>
         <w:shd w:val="clear" w:fill="333333"/>
         <w:spacing w:lineRule="atLeast" w:line="288"/>
-        <w:rPr>
-          <w:rFonts w:ascii="Abyssinica SIL" w:hAnsi="Abyssinica SIL" w:cs="Arial"/>
-          <w:b/>
+        <w:rPr/>
+      </w:pPr>
+      <w:r>
+        <w:rPr>
+          <w:rFonts w:cs="Arial" w:ascii="Abyssinica SIL" w:hAnsi="Abyssinica SIL"/>
           <w:b/>
           <w:bCs/>
           <w:color w:val="B2B2B2"/>
@@ -2032,7 +2092,8 @@
           <w:szCs w:val="22"/>
           <w:highlight w:val="black"/>
         </w:rPr>
-      </w:pPr>
+        <w:t xml:space="preserve">El compilador será capaz de detectar advertencias de diferente índole y lo indicará en el listado agregando mensajes dependiendo del tipo de advertencia. </w:t>
+      </w:r>
       <w:r>
         <w:rPr>
           <w:rFonts w:cs="Arial" w:ascii="Abyssinica SIL" w:hAnsi="Abyssinica SIL"/>
@@ -2043,14 +2104,14 @@
           <w:szCs w:val="22"/>
           <w:highlight w:val="black"/>
         </w:rPr>
-        <w:t>El compilador será capaz de detectar advertencias de diferente índole y lo indicará en el listado agregando mensajes dependiendo del tipo de advertencia.</w:t>
+        <w:t>==&gt;8&lt;==</w:t>
       </w:r>
     </w:p>
     <w:tbl>
       <w:tblPr>
         <w:tblW w:w="9969" w:type="dxa"/>
         <w:jc w:val="left"/>
-        <w:tblInd w:w="53" w:type="dxa"/>
+        <w:tblInd w:w="47" w:type="dxa"/>
         <w:tblBorders>
           <w:top w:val="single" w:sz="2" w:space="0" w:color="FFFFFF"/>
           <w:left w:val="single" w:sz="2" w:space="0" w:color="FFFFFF"/>
@@ -2059,7 +2120,7 @@
         </w:tblBorders>
         <w:tblCellMar>
           <w:top w:w="55" w:type="dxa"/>
-          <w:left w:w="51" w:type="dxa"/>
+          <w:left w:w="45" w:type="dxa"/>
           <w:bottom w:w="55" w:type="dxa"/>
           <w:right w:w="55" w:type="dxa"/>
         </w:tblCellMar>
@@ -2082,7 +2143,7 @@
             </w:tcBorders>
             <w:shd w:fill="333333" w:val="clear"/>
             <w:tcMar>
-              <w:left w:w="51" w:type="dxa"/>
+              <w:left w:w="45" w:type="dxa"/>
             </w:tcMar>
           </w:tcPr>
           <w:p>
@@ -2117,7 +2178,7 @@
             </w:tcBorders>
             <w:shd w:fill="333333" w:val="clear"/>
             <w:tcMar>
-              <w:left w:w="51" w:type="dxa"/>
+              <w:left w:w="45" w:type="dxa"/>
             </w:tcMar>
           </w:tcPr>
           <w:p>
@@ -2159,7 +2220,7 @@
             </w:tcBorders>
             <w:shd w:fill="333333" w:val="clear"/>
             <w:tcMar>
-              <w:left w:w="51" w:type="dxa"/>
+              <w:left w:w="45" w:type="dxa"/>
             </w:tcMar>
           </w:tcPr>
           <w:p>
@@ -2196,7 +2257,7 @@
             </w:tcBorders>
             <w:shd w:fill="333333" w:val="clear"/>
             <w:tcMar>
-              <w:left w:w="51" w:type="dxa"/>
+              <w:left w:w="45" w:type="dxa"/>
             </w:tcMar>
           </w:tcPr>
           <w:p>
@@ -2216,15 +2277,7 @@
                 <w:bCs w:val="false"/>
                 <w:color w:val="B2B2B2"/>
               </w:rPr>
-              <w:t>00</w:t>
-            </w:r>
-            <w:r>
-              <w:rPr>
-                <w:b w:val="false"/>
-                <w:bCs w:val="false"/>
-                <w:color w:val="B2B2B2"/>
-              </w:rPr>
-              <w:t>2</w:t>
+              <w:t>002</w:t>
             </w:r>
           </w:p>
         </w:tc>
@@ -2239,7 +2292,7 @@
             </w:tcBorders>
             <w:shd w:fill="333333" w:val="clear"/>
             <w:tcMar>
-              <w:left w:w="51" w:type="dxa"/>
+              <w:left w:w="45" w:type="dxa"/>
             </w:tcMar>
           </w:tcPr>
           <w:p>
@@ -2281,7 +2334,7 @@
             </w:tcBorders>
             <w:shd w:fill="333333" w:val="clear"/>
             <w:tcMar>
-              <w:left w:w="51" w:type="dxa"/>
+              <w:left w:w="45" w:type="dxa"/>
             </w:tcMar>
           </w:tcPr>
           <w:p>
@@ -2318,7 +2371,7 @@
             </w:tcBorders>
             <w:shd w:fill="333333" w:val="clear"/>
             <w:tcMar>
-              <w:left w:w="51" w:type="dxa"/>
+              <w:left w:w="45" w:type="dxa"/>
             </w:tcMar>
           </w:tcPr>
           <w:p>
@@ -2352,7 +2405,7 @@
             </w:tcBorders>
             <w:shd w:fill="333333" w:val="clear"/>
             <w:tcMar>
-              <w:left w:w="51" w:type="dxa"/>
+              <w:left w:w="45" w:type="dxa"/>
             </w:tcMar>
           </w:tcPr>
           <w:p>
@@ -2388,7 +2441,7 @@
             </w:tcBorders>
             <w:shd w:fill="333333" w:val="clear"/>
             <w:tcMar>
-              <w:left w:w="51" w:type="dxa"/>
+              <w:left w:w="45" w:type="dxa"/>
             </w:tcMar>
           </w:tcPr>
           <w:p>
@@ -2434,7 +2487,19 @@
           <w:szCs w:val="22"/>
           <w:highlight w:val="black"/>
         </w:rPr>
-        <w:t>El compilador deberá generar un archivo de texto con extensión “*.hex” que contenga el código objeto utilizando el siguiente formato:</w:t>
+        <w:t xml:space="preserve">El compilador deberá generar un archivo de texto con extensión “*.hex” que contenga el código objeto utilizando el siguiente formato: </w:t>
+      </w:r>
+      <w:r>
+        <w:rPr>
+          <w:rFonts w:cs="Arial" w:ascii="Abyssinica SIL" w:hAnsi="Abyssinica SIL"/>
+          <w:b/>
+          <w:bCs/>
+          <w:color w:val="B2B2B2"/>
+          <w:sz w:val="22"/>
+          <w:szCs w:val="22"/>
+          <w:highlight w:val="black"/>
+        </w:rPr>
+        <w:t>==&gt;34&lt;==</w:t>
       </w:r>
     </w:p>
     <w:p>
@@ -4162,7 +4227,7 @@
     <w:basedOn w:val="Normal"/>
     <w:qFormat/>
     <w:pPr>
-      <w:shd w:fill="333333" w:val="clear"/>
+      <w:shd w:val="clear" w:fill="333333"/>
     </w:pPr>
     <w:rPr/>
   </w:style>
@@ -4170,7 +4235,9 @@
     <w:name w:val="Encabezado de la tabla"/>
     <w:basedOn w:val="Contenidodelatabla"/>
     <w:qFormat/>
-    <w:pPr/>
+    <w:pPr>
+      <w:shd w:val="clear" w:fill="333333"/>
+    </w:pPr>
     <w:rPr/>
   </w:style>
   <w:style w:type="numbering" w:styleId="NoList" w:default="1">

</xml_diff>